<commit_message>
do kazakhstan map.... im stuck on kazakhstan_map.JSON file... totally
</commit_message>
<xml_diff>
--- a/word/templates/template_parts/highcharts/world_map.docx
+++ b/word/templates/template_parts/highcharts/world_map.docx
@@ -2,6 +2,23 @@
 <file path=word/document.xml><?xml version="1.0" encoding="utf-8"?>
 <w:document xmlns:o="urn:schemas-microsoft-com:office:office" xmlns:r="http://schemas.openxmlformats.org/officeDocument/2006/relationships" xmlns:v="urn:schemas-microsoft-com:vml" xmlns:w="http://schemas.openxmlformats.org/wordprocessingml/2006/main" xmlns:w10="urn:schemas-microsoft-com:office:word" xmlns:wp="http://schemas.openxmlformats.org/drawingml/2006/wordprocessingDrawing" xmlns:wps="http://schemas.microsoft.com/office/word/2010/wordprocessingShape" xmlns:wpg="http://schemas.microsoft.com/office/word/2010/wordprocessingGroup" xmlns:mc="http://schemas.openxmlformats.org/markup-compatibility/2006" xmlns:wp14="http://schemas.microsoft.com/office/word/2010/wordprocessingDrawing" xmlns:w14="http://schemas.microsoft.com/office/word/2010/wordml" xmlns:w15="http://schemas.microsoft.com/office/word/2012/wordml" mc:Ignorable="w14 wp14 w15">
   <w:body>
+    <w:p>
+      <w:pPr>
+        <w:pStyle w:val="Normal"/>
+        <w:widowControl/>
+        <w:bidi w:val="0"/>
+        <w:spacing w:lineRule="auto" w:line="276" w:before="0" w:after="200"/>
+        <w:jc w:val="center"/>
+        <w:rPr>
+          <w:sz w:val="44"/>
+          <w:szCs w:val="44"/>
+        </w:rPr>
+      </w:pPr>
+      <w:r>
+        <w:rPr/>
+        <w:t>{{ title }}</w:t>
+      </w:r>
+    </w:p>
     <w:p>
       <w:pPr>
         <w:pStyle w:val="Normal"/>
@@ -93,39 +110,7 @@
             </w:pPr>
             <w:r>
               <w:rPr/>
-              <w:t xml:space="preserve">{{ row[0][0] </w:t>
-            </w:r>
-            <w:r>
-              <w:rPr/>
-              <w:t xml:space="preserve">}} </w:t>
-            </w:r>
-            <w:r>
-              <w:rPr/>
-              <w:t xml:space="preserve">- </w:t>
-            </w:r>
-            <w:r>
-              <w:rPr/>
-              <w:t>{{</w:t>
-            </w:r>
-            <w:r>
-              <w:rPr/>
-              <w:t xml:space="preserve"> row[0][1] </w:t>
-            </w:r>
-            <w:r>
-              <w:rPr/>
-              <w:t>}}</w:t>
-            </w:r>
-            <w:r>
-              <w:rPr/>
-              <w:t xml:space="preserve"> - % </w:t>
-            </w:r>
-            <w:r>
-              <w:rPr/>
-              <w:t xml:space="preserve">{{ </w:t>
-            </w:r>
-            <w:r>
-              <w:rPr/>
-              <w:t>row[0][2] }}</w:t>
+              <w:t>{% if row[0] %}{{ row[0][0] }} {% if number %} - {{ row[0][1] }}{% endif %}{% if percent %} - %{{ row[0][2] }}{% endif %}{% endif %}</w:t>
             </w:r>
           </w:p>
         </w:tc>
@@ -144,39 +129,7 @@
             </w:pPr>
             <w:r>
               <w:rPr/>
-              <w:t xml:space="preserve">{{ row[1][0] </w:t>
-            </w:r>
-            <w:r>
-              <w:rPr/>
-              <w:t xml:space="preserve">}} </w:t>
-            </w:r>
-            <w:r>
-              <w:rPr/>
-              <w:t xml:space="preserve">- </w:t>
-            </w:r>
-            <w:r>
-              <w:rPr/>
-              <w:t xml:space="preserve">{{ </w:t>
-            </w:r>
-            <w:r>
-              <w:rPr/>
-              <w:t xml:space="preserve">row[1][1] </w:t>
-            </w:r>
-            <w:r>
-              <w:rPr/>
-              <w:t>}}</w:t>
-            </w:r>
-            <w:r>
-              <w:rPr/>
-              <w:t xml:space="preserve"> - % </w:t>
-            </w:r>
-            <w:r>
-              <w:rPr/>
-              <w:t xml:space="preserve">{{ </w:t>
-            </w:r>
-            <w:r>
-              <w:rPr/>
-              <w:t>row[1][2] }}</w:t>
+              <w:t>{% if row[1] %}{{ row[1][0] }} {% if number %} - {{ row[1][1] }}{% endif %}{% if percent %} - %{{ row[1][2] }}{% endif %}{% endif %}</w:t>
             </w:r>
           </w:p>
         </w:tc>

</xml_diff>